<commit_message>
Adds design automation project and computer networks HW's
</commit_message>
<xml_diff>
--- a/DB Lab/Template.docx
+++ b/DB Lab/Template.docx
@@ -54,10 +54,8 @@
           <w:rFonts w:hint="cs"/>
           <w:rtl/>
         </w:rPr>
-        <w:t>اول</w:t>
+        <w:t>ششم</w:t>
       </w:r>
-      <w:bookmarkStart w:id="0" w:name="_GoBack"/>
-      <w:bookmarkEnd w:id="0"/>
     </w:p>
     <w:p>
       <w:pPr>
@@ -69,6 +67,8 @@
           <w:rtl/>
         </w:rPr>
       </w:pPr>
+      <w:bookmarkStart w:id="0" w:name="_GoBack"/>
+      <w:bookmarkEnd w:id="0"/>
     </w:p>
     <w:sectPr>
       <w:headerReference w:type="default" r:id="rId7"/>
@@ -1337,6 +1337,8 @@
     <w:rsid w:val="007F7327"/>
     <w:rsid w:val="00A456C0"/>
     <w:rsid w:val="00D47552"/>
+    <w:rsid w:val="00E04D76"/>
+    <w:rsid w:val="00E51B87"/>
     <w:rsid w:val="00FF0185"/>
   </w:rsids>
   <m:mathPr>

</xml_diff>